<commit_message>
Update Planteamiento del problema-V1.3.docx
</commit_message>
<xml_diff>
--- a/Documentos/Planteamiento del problema-V1.3.docx
+++ b/Documentos/Planteamiento del problema-V1.3.docx
@@ -2115,15 +2115,7 @@
           <w:sz w:val="28"/>
           <w:szCs w:val="28"/>
         </w:rPr>
-        <w:t>I</w:t>
-      </w:r>
-      <w:r>
-        <w:rPr>
-          <w:rFonts w:ascii="Arial" w:hAnsi="Arial" w:cs="Arial"/>
-          <w:sz w:val="28"/>
-          <w:szCs w:val="28"/>
-        </w:rPr>
-        <w:t>I</w:t>
+        <w:t>II</w:t>
       </w:r>
       <w:r>
         <w:rPr>
@@ -2165,7 +2157,7 @@
           <w:szCs w:val="24"/>
           <w:lang w:val="es-MX"/>
         </w:rPr>
-        <w:t xml:space="preserve"> Misión</w:t>
+        <w:t>Datos Generales de la empresa</w:t>
       </w:r>
     </w:p>
     <w:p>
@@ -2186,44 +2178,855 @@
           <w:szCs w:val="24"/>
           <w:lang w:val="es-MX"/>
         </w:rPr>
-        <w:t xml:space="preserve">ofrecer una educación de calidad, inclusiva y que fomente el desarrollo de ciudadanos </w:t>
-      </w:r>
-      <w:r>
-        <w:rPr>
-          <w:rFonts w:ascii="Arial" w:hAnsi="Arial" w:cs="Arial"/>
-          <w:sz w:val="24"/>
-          <w:szCs w:val="24"/>
-          <w:lang w:val="es-MX"/>
-        </w:rPr>
-        <w:t>responsables, participativos</w:t>
-      </w:r>
-      <w:r>
-        <w:rPr>
-          <w:rFonts w:ascii="Arial" w:hAnsi="Arial" w:cs="Arial"/>
-          <w:sz w:val="24"/>
-          <w:szCs w:val="24"/>
-          <w:lang w:val="es-MX"/>
-        </w:rPr>
-        <w:t xml:space="preserve"> y </w:t>
-      </w:r>
-      <w:r>
-        <w:rPr>
-          <w:rFonts w:ascii="Arial" w:hAnsi="Arial" w:cs="Arial"/>
-          <w:sz w:val="24"/>
-          <w:szCs w:val="24"/>
-          <w:lang w:val="es-MX"/>
-        </w:rPr>
-        <w:t>una formación</w:t>
-      </w:r>
-      <w:r>
-        <w:rPr>
-          <w:rFonts w:ascii="Arial" w:hAnsi="Arial" w:cs="Arial"/>
-          <w:sz w:val="24"/>
-          <w:szCs w:val="24"/>
-          <w:lang w:val="es-MX"/>
-        </w:rPr>
-        <w:t xml:space="preserve"> integral en los niños desarrollando sus habilidades cognitivas, psicomotoras, sociales y emocionales, así como valores como la solidaridad y el respeto.</w:t>
-      </w:r>
+        <w:t xml:space="preserve">José maría Morelos </w:t>
+      </w:r>
+      <w:r>
+        <w:rPr>
+          <w:rFonts w:ascii="Arial" w:hAnsi="Arial" w:cs="Arial"/>
+          <w:sz w:val="24"/>
+          <w:szCs w:val="24"/>
+          <w:lang w:val="es-MX"/>
+        </w:rPr>
+        <w:t>es un centro educativo ubicado en la localidad de VILLA MADERO (EL POTRERO), municipio de TLALCHAPA, en el estado de GUERRERO. Esta escuela, registrada con la Clave de Centro de Trabajo (CCT) 12DPR0301Y, forma parte del sistema educativo en México y está orientada a brindar una educación de calidad en niveles BÁSICA y PRIMARIA.</w:t>
+      </w:r>
+      <w:r>
+        <w:rPr>
+          <w:rFonts w:ascii="Arial" w:hAnsi="Arial" w:cs="Arial"/>
+          <w:sz w:val="24"/>
+          <w:szCs w:val="24"/>
+          <w:lang w:val="es-MX"/>
+        </w:rPr>
+        <w:t xml:space="preserve"> </w:t>
+      </w:r>
+      <w:r>
+        <w:rPr>
+          <w:rFonts w:ascii="Arial" w:hAnsi="Arial" w:cs="Arial"/>
+          <w:sz w:val="24"/>
+          <w:szCs w:val="24"/>
+          <w:lang w:val="es-MX"/>
+        </w:rPr>
+        <w:t xml:space="preserve">El centro de trabajo (CCT) 12DPR0301Y opera en el ámbito Rural desde el año 1968 con una antigüedad de Más de 50 Años, dispone de 6 A 11 Aulas repartidas en Con 5 Edificios. El centro cuenta </w:t>
+      </w:r>
+      <w:r>
+        <w:rPr>
+          <w:rFonts w:ascii="Arial" w:hAnsi="Arial" w:cs="Arial"/>
+          <w:sz w:val="24"/>
+          <w:szCs w:val="24"/>
+          <w:lang w:val="es-MX"/>
+        </w:rPr>
+        <w:t>c</w:t>
+      </w:r>
+      <w:r>
+        <w:rPr>
+          <w:rFonts w:ascii="Arial" w:hAnsi="Arial" w:cs="Arial"/>
+          <w:sz w:val="24"/>
+          <w:szCs w:val="24"/>
+          <w:lang w:val="es-MX"/>
+        </w:rPr>
+        <w:t>on Internet.</w:t>
+      </w:r>
+    </w:p>
+    <w:p>
+      <w:pPr>
+        <w:spacing w:line="360" w:lineRule="auto"/>
+        <w:jc w:val="both"/>
+        <w:rPr>
+          <w:rFonts w:ascii="Arial" w:hAnsi="Arial" w:cs="Arial"/>
+          <w:sz w:val="24"/>
+          <w:szCs w:val="24"/>
+          <w:lang w:val="es-MX"/>
+        </w:rPr>
+      </w:pPr>
+      <w:r>
+        <w:rPr>
+          <w:rFonts w:ascii="Arial" w:hAnsi="Arial" w:cs="Arial"/>
+          <w:sz w:val="24"/>
+          <w:szCs w:val="24"/>
+          <w:lang w:val="es-MX"/>
+        </w:rPr>
+        <w:t>Docentes:</w:t>
+      </w:r>
+    </w:p>
+    <w:p>
+      <w:pPr>
+        <w:pStyle w:val="Prrafodelista"/>
+        <w:numPr>
+          <w:ilvl w:val="0"/>
+          <w:numId w:val="7"/>
+        </w:numPr>
+        <w:spacing w:line="360" w:lineRule="auto"/>
+        <w:jc w:val="both"/>
+        <w:rPr>
+          <w:rFonts w:ascii="Arial" w:hAnsi="Arial" w:cs="Arial"/>
+          <w:sz w:val="24"/>
+          <w:szCs w:val="24"/>
+          <w:lang w:val="es-MX"/>
+        </w:rPr>
+      </w:pPr>
+      <w:r>
+        <w:rPr>
+          <w:rFonts w:ascii="Arial" w:hAnsi="Arial" w:cs="Arial"/>
+          <w:sz w:val="24"/>
+          <w:szCs w:val="24"/>
+          <w:lang w:val="es-MX"/>
+        </w:rPr>
+        <w:t>Asistente de Servicios en Plantel</w:t>
+      </w:r>
+      <w:r>
+        <w:rPr>
+          <w:rFonts w:ascii="Arial" w:hAnsi="Arial" w:cs="Arial"/>
+          <w:sz w:val="24"/>
+          <w:szCs w:val="24"/>
+          <w:lang w:val="es-MX"/>
+        </w:rPr>
+        <w:t>-</w:t>
+      </w:r>
+      <w:r>
+        <w:rPr>
+          <w:rFonts w:ascii="Arial" w:hAnsi="Arial" w:cs="Arial"/>
+          <w:sz w:val="24"/>
+          <w:szCs w:val="24"/>
+          <w:lang w:val="es-MX"/>
+        </w:rPr>
+        <w:t>Nancy B.</w:t>
+      </w:r>
+    </w:p>
+    <w:p>
+      <w:pPr>
+        <w:pStyle w:val="Prrafodelista"/>
+        <w:numPr>
+          <w:ilvl w:val="0"/>
+          <w:numId w:val="7"/>
+        </w:numPr>
+        <w:spacing w:line="360" w:lineRule="auto"/>
+        <w:jc w:val="both"/>
+        <w:rPr>
+          <w:rFonts w:ascii="Arial" w:hAnsi="Arial" w:cs="Arial"/>
+          <w:sz w:val="24"/>
+          <w:szCs w:val="24"/>
+          <w:lang w:val="es-MX"/>
+        </w:rPr>
+      </w:pPr>
+      <w:r>
+        <w:rPr>
+          <w:rFonts w:ascii="Arial" w:hAnsi="Arial" w:cs="Arial"/>
+          <w:sz w:val="24"/>
+          <w:szCs w:val="24"/>
+          <w:lang w:val="es-MX"/>
+        </w:rPr>
+        <w:t>Asistente de Servicios y Mantenimiento</w:t>
+      </w:r>
+      <w:r>
+        <w:rPr>
+          <w:rFonts w:ascii="Arial" w:hAnsi="Arial" w:cs="Arial"/>
+          <w:sz w:val="24"/>
+          <w:szCs w:val="24"/>
+          <w:lang w:val="es-MX"/>
+        </w:rPr>
+        <w:t>-</w:t>
+      </w:r>
+      <w:r>
+        <w:rPr>
+          <w:rFonts w:ascii="Arial" w:hAnsi="Arial" w:cs="Arial"/>
+          <w:sz w:val="24"/>
+          <w:szCs w:val="24"/>
+          <w:lang w:val="es-MX"/>
+        </w:rPr>
+        <w:t>Erasmo B.</w:t>
+      </w:r>
+    </w:p>
+    <w:p>
+      <w:pPr>
+        <w:pStyle w:val="Prrafodelista"/>
+        <w:numPr>
+          <w:ilvl w:val="0"/>
+          <w:numId w:val="7"/>
+        </w:numPr>
+        <w:spacing w:line="360" w:lineRule="auto"/>
+        <w:jc w:val="both"/>
+        <w:rPr>
+          <w:rFonts w:ascii="Arial" w:hAnsi="Arial" w:cs="Arial"/>
+          <w:sz w:val="24"/>
+          <w:szCs w:val="24"/>
+          <w:lang w:val="es-MX"/>
+        </w:rPr>
+      </w:pPr>
+      <w:proofErr w:type="spellStart"/>
+      <w:r>
+        <w:rPr>
+          <w:rFonts w:ascii="Arial" w:hAnsi="Arial" w:cs="Arial"/>
+          <w:sz w:val="24"/>
+          <w:szCs w:val="24"/>
+          <w:lang w:val="es-MX"/>
+        </w:rPr>
+        <w:t>Mestro</w:t>
+      </w:r>
+      <w:proofErr w:type="spellEnd"/>
+      <w:r>
+        <w:rPr>
+          <w:rFonts w:ascii="Arial" w:hAnsi="Arial" w:cs="Arial"/>
+          <w:sz w:val="24"/>
+          <w:szCs w:val="24"/>
+          <w:lang w:val="es-MX"/>
+        </w:rPr>
+        <w:t xml:space="preserve"> de Grupo de Primaria, Foráneo sin Ingesta</w:t>
+      </w:r>
+      <w:r>
+        <w:rPr>
+          <w:rFonts w:ascii="Arial" w:hAnsi="Arial" w:cs="Arial"/>
+          <w:sz w:val="24"/>
+          <w:szCs w:val="24"/>
+          <w:lang w:val="es-MX"/>
+        </w:rPr>
+        <w:t>-</w:t>
+      </w:r>
+      <w:r>
+        <w:rPr>
+          <w:rFonts w:ascii="Arial" w:hAnsi="Arial" w:cs="Arial"/>
+          <w:sz w:val="24"/>
+          <w:szCs w:val="24"/>
+          <w:lang w:val="es-MX"/>
+        </w:rPr>
+        <w:t>Gustavo O.</w:t>
+      </w:r>
+    </w:p>
+    <w:p>
+      <w:pPr>
+        <w:pStyle w:val="Prrafodelista"/>
+        <w:numPr>
+          <w:ilvl w:val="0"/>
+          <w:numId w:val="7"/>
+        </w:numPr>
+        <w:spacing w:line="360" w:lineRule="auto"/>
+        <w:jc w:val="both"/>
+        <w:rPr>
+          <w:rFonts w:ascii="Arial" w:hAnsi="Arial" w:cs="Arial"/>
+          <w:sz w:val="24"/>
+          <w:szCs w:val="24"/>
+          <w:lang w:val="es-MX"/>
+        </w:rPr>
+      </w:pPr>
+      <w:proofErr w:type="spellStart"/>
+      <w:r>
+        <w:rPr>
+          <w:rFonts w:ascii="Arial" w:hAnsi="Arial" w:cs="Arial"/>
+          <w:sz w:val="24"/>
+          <w:szCs w:val="24"/>
+          <w:lang w:val="es-MX"/>
+        </w:rPr>
+        <w:t>Mestro</w:t>
+      </w:r>
+      <w:proofErr w:type="spellEnd"/>
+      <w:r>
+        <w:rPr>
+          <w:rFonts w:ascii="Arial" w:hAnsi="Arial" w:cs="Arial"/>
+          <w:sz w:val="24"/>
+          <w:szCs w:val="24"/>
+          <w:lang w:val="es-MX"/>
+        </w:rPr>
+        <w:t xml:space="preserve"> de Grupo de Primaria, Foráneo sin Ingesta</w:t>
+      </w:r>
+      <w:r>
+        <w:rPr>
+          <w:rFonts w:ascii="Arial" w:hAnsi="Arial" w:cs="Arial"/>
+          <w:sz w:val="24"/>
+          <w:szCs w:val="24"/>
+          <w:lang w:val="es-MX"/>
+        </w:rPr>
+        <w:t>-</w:t>
+      </w:r>
+      <w:r>
+        <w:rPr>
+          <w:rFonts w:ascii="Arial" w:hAnsi="Arial" w:cs="Arial"/>
+          <w:sz w:val="24"/>
+          <w:szCs w:val="24"/>
+          <w:lang w:val="es-MX"/>
+        </w:rPr>
+        <w:t>Sandra D.</w:t>
+      </w:r>
+    </w:p>
+    <w:p>
+      <w:pPr>
+        <w:pStyle w:val="Prrafodelista"/>
+        <w:numPr>
+          <w:ilvl w:val="0"/>
+          <w:numId w:val="7"/>
+        </w:numPr>
+        <w:spacing w:line="360" w:lineRule="auto"/>
+        <w:jc w:val="both"/>
+        <w:rPr>
+          <w:rFonts w:ascii="Arial" w:hAnsi="Arial" w:cs="Arial"/>
+          <w:sz w:val="24"/>
+          <w:szCs w:val="24"/>
+          <w:lang w:val="es-MX"/>
+        </w:rPr>
+      </w:pPr>
+      <w:proofErr w:type="spellStart"/>
+      <w:r>
+        <w:rPr>
+          <w:rFonts w:ascii="Arial" w:hAnsi="Arial" w:cs="Arial"/>
+          <w:sz w:val="24"/>
+          <w:szCs w:val="24"/>
+          <w:lang w:val="es-MX"/>
+        </w:rPr>
+        <w:t>Mestro</w:t>
+      </w:r>
+      <w:proofErr w:type="spellEnd"/>
+      <w:r>
+        <w:rPr>
+          <w:rFonts w:ascii="Arial" w:hAnsi="Arial" w:cs="Arial"/>
+          <w:sz w:val="24"/>
+          <w:szCs w:val="24"/>
+          <w:lang w:val="es-MX"/>
+        </w:rPr>
+        <w:t xml:space="preserve"> de Grupo de Primaria, Foráneo sin Ingesta</w:t>
+      </w:r>
+      <w:r>
+        <w:rPr>
+          <w:rFonts w:ascii="Arial" w:hAnsi="Arial" w:cs="Arial"/>
+          <w:sz w:val="24"/>
+          <w:szCs w:val="24"/>
+          <w:lang w:val="es-MX"/>
+        </w:rPr>
+        <w:t>-</w:t>
+      </w:r>
+      <w:r>
+        <w:rPr>
+          <w:rFonts w:ascii="Arial" w:hAnsi="Arial" w:cs="Arial"/>
+          <w:sz w:val="24"/>
+          <w:szCs w:val="24"/>
+          <w:lang w:val="es-MX"/>
+        </w:rPr>
+        <w:t>Oliver V.</w:t>
+      </w:r>
+    </w:p>
+    <w:p>
+      <w:pPr>
+        <w:pStyle w:val="Prrafodelista"/>
+        <w:numPr>
+          <w:ilvl w:val="0"/>
+          <w:numId w:val="7"/>
+        </w:numPr>
+        <w:spacing w:line="360" w:lineRule="auto"/>
+        <w:jc w:val="both"/>
+        <w:rPr>
+          <w:rFonts w:ascii="Arial" w:hAnsi="Arial" w:cs="Arial"/>
+          <w:sz w:val="24"/>
+          <w:szCs w:val="24"/>
+          <w:lang w:val="es-MX"/>
+        </w:rPr>
+      </w:pPr>
+      <w:proofErr w:type="spellStart"/>
+      <w:r>
+        <w:rPr>
+          <w:rFonts w:ascii="Arial" w:hAnsi="Arial" w:cs="Arial"/>
+          <w:sz w:val="24"/>
+          <w:szCs w:val="24"/>
+          <w:lang w:val="es-MX"/>
+        </w:rPr>
+        <w:t>Mestro</w:t>
+      </w:r>
+      <w:proofErr w:type="spellEnd"/>
+      <w:r>
+        <w:rPr>
+          <w:rFonts w:ascii="Arial" w:hAnsi="Arial" w:cs="Arial"/>
+          <w:sz w:val="24"/>
+          <w:szCs w:val="24"/>
+          <w:lang w:val="es-MX"/>
+        </w:rPr>
+        <w:t xml:space="preserve"> de Grupo de Primaria, Foráneo sin Ingesta</w:t>
+      </w:r>
+      <w:r>
+        <w:rPr>
+          <w:rFonts w:ascii="Arial" w:hAnsi="Arial" w:cs="Arial"/>
+          <w:sz w:val="24"/>
+          <w:szCs w:val="24"/>
+          <w:lang w:val="es-MX"/>
+        </w:rPr>
+        <w:t>-</w:t>
+      </w:r>
+      <w:proofErr w:type="spellStart"/>
+      <w:r>
+        <w:rPr>
+          <w:rFonts w:ascii="Arial" w:hAnsi="Arial" w:cs="Arial"/>
+          <w:sz w:val="24"/>
+          <w:szCs w:val="24"/>
+          <w:lang w:val="es-MX"/>
+        </w:rPr>
+        <w:t>Isai</w:t>
+      </w:r>
+      <w:proofErr w:type="spellEnd"/>
+      <w:r>
+        <w:rPr>
+          <w:rFonts w:ascii="Arial" w:hAnsi="Arial" w:cs="Arial"/>
+          <w:sz w:val="24"/>
+          <w:szCs w:val="24"/>
+          <w:lang w:val="es-MX"/>
+        </w:rPr>
+        <w:t xml:space="preserve"> A.</w:t>
+      </w:r>
+    </w:p>
+    <w:p>
+      <w:pPr>
+        <w:pStyle w:val="Prrafodelista"/>
+        <w:numPr>
+          <w:ilvl w:val="0"/>
+          <w:numId w:val="7"/>
+        </w:numPr>
+        <w:spacing w:line="360" w:lineRule="auto"/>
+        <w:jc w:val="both"/>
+        <w:rPr>
+          <w:rFonts w:ascii="Arial" w:hAnsi="Arial" w:cs="Arial"/>
+          <w:sz w:val="24"/>
+          <w:szCs w:val="24"/>
+          <w:lang w:val="es-MX"/>
+        </w:rPr>
+      </w:pPr>
+      <w:proofErr w:type="spellStart"/>
+      <w:r>
+        <w:rPr>
+          <w:rFonts w:ascii="Arial" w:hAnsi="Arial" w:cs="Arial"/>
+          <w:sz w:val="24"/>
+          <w:szCs w:val="24"/>
+          <w:lang w:val="es-MX"/>
+        </w:rPr>
+        <w:t>Mestro</w:t>
+      </w:r>
+      <w:proofErr w:type="spellEnd"/>
+      <w:r>
+        <w:rPr>
+          <w:rFonts w:ascii="Arial" w:hAnsi="Arial" w:cs="Arial"/>
+          <w:sz w:val="24"/>
+          <w:szCs w:val="24"/>
+          <w:lang w:val="es-MX"/>
+        </w:rPr>
+        <w:t xml:space="preserve"> de Grupo de Primaria, Foráneo sin Ingesta</w:t>
+      </w:r>
+      <w:r>
+        <w:rPr>
+          <w:rFonts w:ascii="Arial" w:hAnsi="Arial" w:cs="Arial"/>
+          <w:sz w:val="24"/>
+          <w:szCs w:val="24"/>
+          <w:lang w:val="es-MX"/>
+        </w:rPr>
+        <w:t>-</w:t>
+      </w:r>
+      <w:r>
+        <w:rPr>
+          <w:rFonts w:ascii="Arial" w:hAnsi="Arial" w:cs="Arial"/>
+          <w:sz w:val="24"/>
+          <w:szCs w:val="24"/>
+          <w:lang w:val="es-MX"/>
+        </w:rPr>
+        <w:t>Ma. del B.</w:t>
+      </w:r>
+    </w:p>
+    <w:p>
+      <w:pPr>
+        <w:pStyle w:val="Prrafodelista"/>
+        <w:numPr>
+          <w:ilvl w:val="0"/>
+          <w:numId w:val="7"/>
+        </w:numPr>
+        <w:spacing w:line="360" w:lineRule="auto"/>
+        <w:jc w:val="both"/>
+        <w:rPr>
+          <w:rFonts w:ascii="Arial" w:hAnsi="Arial" w:cs="Arial"/>
+          <w:sz w:val="24"/>
+          <w:szCs w:val="24"/>
+          <w:lang w:val="es-MX"/>
+        </w:rPr>
+      </w:pPr>
+      <w:proofErr w:type="spellStart"/>
+      <w:r>
+        <w:rPr>
+          <w:rFonts w:ascii="Arial" w:hAnsi="Arial" w:cs="Arial"/>
+          <w:sz w:val="24"/>
+          <w:szCs w:val="24"/>
+          <w:lang w:val="es-MX"/>
+        </w:rPr>
+        <w:t>Mestro</w:t>
+      </w:r>
+      <w:proofErr w:type="spellEnd"/>
+      <w:r>
+        <w:rPr>
+          <w:rFonts w:ascii="Arial" w:hAnsi="Arial" w:cs="Arial"/>
+          <w:sz w:val="24"/>
+          <w:szCs w:val="24"/>
+          <w:lang w:val="es-MX"/>
+        </w:rPr>
+        <w:t xml:space="preserve"> de Grupo de Primaria, Foráneo sin Ingesta</w:t>
+      </w:r>
+      <w:r>
+        <w:rPr>
+          <w:rFonts w:ascii="Arial" w:hAnsi="Arial" w:cs="Arial"/>
+          <w:sz w:val="24"/>
+          <w:szCs w:val="24"/>
+          <w:lang w:val="es-MX"/>
+        </w:rPr>
+        <w:t>-</w:t>
+      </w:r>
+      <w:r>
+        <w:rPr>
+          <w:rFonts w:ascii="Arial" w:hAnsi="Arial" w:cs="Arial"/>
+          <w:sz w:val="24"/>
+          <w:szCs w:val="24"/>
+          <w:lang w:val="es-MX"/>
+        </w:rPr>
+        <w:t>Marco Antonio H.</w:t>
+      </w:r>
+    </w:p>
+    <w:p>
+      <w:pPr>
+        <w:pStyle w:val="Prrafodelista"/>
+        <w:numPr>
+          <w:ilvl w:val="0"/>
+          <w:numId w:val="7"/>
+        </w:numPr>
+        <w:spacing w:line="360" w:lineRule="auto"/>
+        <w:jc w:val="both"/>
+        <w:rPr>
+          <w:rFonts w:ascii="Arial" w:hAnsi="Arial" w:cs="Arial"/>
+          <w:sz w:val="24"/>
+          <w:szCs w:val="24"/>
+          <w:lang w:val="es-MX"/>
+        </w:rPr>
+      </w:pPr>
+      <w:r>
+        <w:rPr>
+          <w:rFonts w:ascii="Arial" w:hAnsi="Arial" w:cs="Arial"/>
+          <w:sz w:val="24"/>
+          <w:szCs w:val="24"/>
+          <w:lang w:val="es-MX"/>
+        </w:rPr>
+        <w:t>Profesor Normalista de Educación Física</w:t>
+      </w:r>
+      <w:r>
+        <w:rPr>
+          <w:rFonts w:ascii="Arial" w:hAnsi="Arial" w:cs="Arial"/>
+          <w:sz w:val="24"/>
+          <w:szCs w:val="24"/>
+          <w:lang w:val="es-MX"/>
+        </w:rPr>
+        <w:t>-</w:t>
+      </w:r>
+      <w:r>
+        <w:rPr>
+          <w:rFonts w:ascii="Arial" w:hAnsi="Arial" w:cs="Arial"/>
+          <w:sz w:val="24"/>
+          <w:szCs w:val="24"/>
+          <w:lang w:val="es-MX"/>
+        </w:rPr>
+        <w:t>Blas Mario D.</w:t>
+      </w:r>
+    </w:p>
+    <w:p>
+      <w:pPr>
+        <w:spacing w:line="360" w:lineRule="auto"/>
+        <w:jc w:val="both"/>
+        <w:rPr>
+          <w:rFonts w:ascii="Arial" w:hAnsi="Arial" w:cs="Arial"/>
+          <w:sz w:val="24"/>
+          <w:szCs w:val="24"/>
+          <w:lang w:val="es-MX"/>
+        </w:rPr>
+      </w:pPr>
+      <w:r>
+        <w:rPr>
+          <w:rFonts w:ascii="Arial" w:hAnsi="Arial" w:cs="Arial"/>
+          <w:sz w:val="24"/>
+          <w:szCs w:val="24"/>
+          <w:lang w:val="es-MX"/>
+        </w:rPr>
+        <w:t>Datos públicos SEP</w:t>
+      </w:r>
+    </w:p>
+    <w:p>
+      <w:pPr>
+        <w:pStyle w:val="Prrafodelista"/>
+        <w:numPr>
+          <w:ilvl w:val="0"/>
+          <w:numId w:val="8"/>
+        </w:numPr>
+        <w:spacing w:line="360" w:lineRule="auto"/>
+        <w:jc w:val="both"/>
+        <w:rPr>
+          <w:rFonts w:ascii="Arial" w:hAnsi="Arial" w:cs="Arial"/>
+          <w:sz w:val="24"/>
+          <w:szCs w:val="24"/>
+          <w:lang w:val="es-MX"/>
+        </w:rPr>
+      </w:pPr>
+      <w:r>
+        <w:rPr>
+          <w:rFonts w:ascii="Arial" w:hAnsi="Arial" w:cs="Arial"/>
+          <w:sz w:val="24"/>
+          <w:szCs w:val="24"/>
+          <w:lang w:val="es-MX"/>
+        </w:rPr>
+        <w:t>Escuela: José</w:t>
+      </w:r>
+      <w:r>
+        <w:rPr>
+          <w:rFonts w:ascii="Arial" w:hAnsi="Arial" w:cs="Arial"/>
+          <w:sz w:val="24"/>
+          <w:szCs w:val="24"/>
+          <w:lang w:val="es-MX"/>
+        </w:rPr>
+        <w:t xml:space="preserve"> </w:t>
+      </w:r>
+      <w:r>
+        <w:rPr>
+          <w:rFonts w:ascii="Arial" w:hAnsi="Arial" w:cs="Arial"/>
+          <w:sz w:val="24"/>
+          <w:szCs w:val="24"/>
+          <w:lang w:val="es-MX"/>
+        </w:rPr>
+        <w:t>María</w:t>
+      </w:r>
+      <w:r>
+        <w:rPr>
+          <w:rFonts w:ascii="Arial" w:hAnsi="Arial" w:cs="Arial"/>
+          <w:sz w:val="24"/>
+          <w:szCs w:val="24"/>
+          <w:lang w:val="es-MX"/>
+        </w:rPr>
+        <w:t xml:space="preserve"> Morelos</w:t>
+      </w:r>
+    </w:p>
+    <w:p>
+      <w:pPr>
+        <w:pStyle w:val="Prrafodelista"/>
+        <w:numPr>
+          <w:ilvl w:val="0"/>
+          <w:numId w:val="8"/>
+        </w:numPr>
+        <w:spacing w:line="360" w:lineRule="auto"/>
+        <w:jc w:val="both"/>
+        <w:rPr>
+          <w:rFonts w:ascii="Arial" w:hAnsi="Arial" w:cs="Arial"/>
+          <w:sz w:val="24"/>
+          <w:szCs w:val="24"/>
+          <w:lang w:val="es-MX"/>
+        </w:rPr>
+      </w:pPr>
+      <w:r>
+        <w:rPr>
+          <w:rFonts w:ascii="Arial" w:hAnsi="Arial" w:cs="Arial"/>
+          <w:sz w:val="24"/>
+          <w:szCs w:val="24"/>
+          <w:lang w:val="es-MX"/>
+        </w:rPr>
+        <w:t>Domicilio:</w:t>
+      </w:r>
+      <w:r>
+        <w:rPr>
+          <w:rFonts w:ascii="Arial" w:hAnsi="Arial" w:cs="Arial"/>
+          <w:sz w:val="24"/>
+          <w:szCs w:val="24"/>
+          <w:lang w:val="es-MX"/>
+        </w:rPr>
+        <w:t xml:space="preserve"> </w:t>
+      </w:r>
+      <w:r>
+        <w:rPr>
+          <w:rFonts w:ascii="Arial" w:hAnsi="Arial" w:cs="Arial"/>
+          <w:sz w:val="24"/>
+          <w:szCs w:val="24"/>
+          <w:lang w:val="es-MX"/>
+        </w:rPr>
+        <w:t xml:space="preserve">Calle Puebla 701 Villa Madero (El Potrero), </w:t>
+      </w:r>
+      <w:proofErr w:type="spellStart"/>
+      <w:r>
+        <w:rPr>
+          <w:rFonts w:ascii="Arial" w:hAnsi="Arial" w:cs="Arial"/>
+          <w:sz w:val="24"/>
+          <w:szCs w:val="24"/>
+          <w:lang w:val="es-MX"/>
+        </w:rPr>
+        <w:t>Tlalchapa</w:t>
+      </w:r>
+      <w:proofErr w:type="spellEnd"/>
+      <w:r>
+        <w:rPr>
+          <w:rFonts w:ascii="Arial" w:hAnsi="Arial" w:cs="Arial"/>
+          <w:sz w:val="24"/>
+          <w:szCs w:val="24"/>
+          <w:lang w:val="es-MX"/>
+        </w:rPr>
+        <w:t>, Guerrero CP. 00000 - Ver Mapa</w:t>
+      </w:r>
+    </w:p>
+    <w:p>
+      <w:pPr>
+        <w:pStyle w:val="Prrafodelista"/>
+        <w:numPr>
+          <w:ilvl w:val="0"/>
+          <w:numId w:val="8"/>
+        </w:numPr>
+        <w:spacing w:line="360" w:lineRule="auto"/>
+        <w:jc w:val="both"/>
+        <w:rPr>
+          <w:rFonts w:ascii="Arial" w:hAnsi="Arial" w:cs="Arial"/>
+          <w:sz w:val="24"/>
+          <w:szCs w:val="24"/>
+          <w:lang w:val="es-MX"/>
+        </w:rPr>
+      </w:pPr>
+      <w:r>
+        <w:rPr>
+          <w:rFonts w:ascii="Arial" w:hAnsi="Arial" w:cs="Arial"/>
+          <w:sz w:val="24"/>
+          <w:szCs w:val="24"/>
+          <w:lang w:val="es-MX"/>
+        </w:rPr>
+        <w:t>CCT Supervisión:</w:t>
+      </w:r>
+      <w:r>
+        <w:rPr>
+          <w:rFonts w:ascii="Arial" w:hAnsi="Arial" w:cs="Arial"/>
+          <w:sz w:val="24"/>
+          <w:szCs w:val="24"/>
+          <w:lang w:val="es-MX"/>
+        </w:rPr>
+        <w:t xml:space="preserve"> </w:t>
+      </w:r>
+      <w:r>
+        <w:rPr>
+          <w:rFonts w:ascii="Arial" w:hAnsi="Arial" w:cs="Arial"/>
+          <w:sz w:val="24"/>
+          <w:szCs w:val="24"/>
+          <w:lang w:val="es-MX"/>
+        </w:rPr>
+        <w:t>12FIZ5171Z</w:t>
+      </w:r>
+    </w:p>
+    <w:p>
+      <w:pPr>
+        <w:pStyle w:val="Prrafodelista"/>
+        <w:numPr>
+          <w:ilvl w:val="0"/>
+          <w:numId w:val="8"/>
+        </w:numPr>
+        <w:spacing w:line="360" w:lineRule="auto"/>
+        <w:jc w:val="both"/>
+        <w:rPr>
+          <w:rFonts w:ascii="Arial" w:hAnsi="Arial" w:cs="Arial"/>
+          <w:sz w:val="24"/>
+          <w:szCs w:val="24"/>
+          <w:lang w:val="es-MX"/>
+        </w:rPr>
+      </w:pPr>
+      <w:r>
+        <w:rPr>
+          <w:rFonts w:ascii="Arial" w:hAnsi="Arial" w:cs="Arial"/>
+          <w:sz w:val="24"/>
+          <w:szCs w:val="24"/>
+          <w:lang w:val="es-MX"/>
+        </w:rPr>
+        <w:t>CCT Servicio Regional:</w:t>
+      </w:r>
+      <w:r>
+        <w:rPr>
+          <w:rFonts w:ascii="Arial" w:hAnsi="Arial" w:cs="Arial"/>
+          <w:sz w:val="24"/>
+          <w:szCs w:val="24"/>
+          <w:lang w:val="es-MX"/>
+        </w:rPr>
+        <w:t xml:space="preserve"> </w:t>
+      </w:r>
+      <w:r>
+        <w:rPr>
+          <w:rFonts w:ascii="Arial" w:hAnsi="Arial" w:cs="Arial"/>
+          <w:sz w:val="24"/>
+          <w:szCs w:val="24"/>
+          <w:lang w:val="es-MX"/>
+        </w:rPr>
+        <w:t>12ADG0007N</w:t>
+      </w:r>
+    </w:p>
+    <w:p>
+      <w:pPr>
+        <w:pStyle w:val="Prrafodelista"/>
+        <w:numPr>
+          <w:ilvl w:val="0"/>
+          <w:numId w:val="8"/>
+        </w:numPr>
+        <w:spacing w:line="360" w:lineRule="auto"/>
+        <w:jc w:val="both"/>
+        <w:rPr>
+          <w:rFonts w:ascii="Arial" w:hAnsi="Arial" w:cs="Arial"/>
+          <w:sz w:val="24"/>
+          <w:szCs w:val="24"/>
+          <w:lang w:val="es-MX"/>
+        </w:rPr>
+      </w:pPr>
+      <w:r>
+        <w:rPr>
+          <w:rFonts w:ascii="Arial" w:hAnsi="Arial" w:cs="Arial"/>
+          <w:sz w:val="24"/>
+          <w:szCs w:val="24"/>
+          <w:lang w:val="es-MX"/>
+        </w:rPr>
+        <w:t>Estatus:</w:t>
+      </w:r>
+      <w:r>
+        <w:rPr>
+          <w:rFonts w:ascii="Arial" w:hAnsi="Arial" w:cs="Arial"/>
+          <w:sz w:val="24"/>
+          <w:szCs w:val="24"/>
+          <w:lang w:val="es-MX"/>
+        </w:rPr>
+        <w:t xml:space="preserve"> </w:t>
+      </w:r>
+      <w:r>
+        <w:rPr>
+          <w:rFonts w:ascii="Arial" w:hAnsi="Arial" w:cs="Arial"/>
+          <w:sz w:val="24"/>
+          <w:szCs w:val="24"/>
+          <w:lang w:val="es-MX"/>
+        </w:rPr>
+        <w:t>ACTIVO</w:t>
+      </w:r>
+    </w:p>
+    <w:p>
+      <w:pPr>
+        <w:pStyle w:val="Prrafodelista"/>
+        <w:numPr>
+          <w:ilvl w:val="0"/>
+          <w:numId w:val="8"/>
+        </w:numPr>
+        <w:spacing w:line="360" w:lineRule="auto"/>
+        <w:jc w:val="both"/>
+        <w:rPr>
+          <w:rFonts w:ascii="Arial" w:hAnsi="Arial" w:cs="Arial"/>
+          <w:sz w:val="24"/>
+          <w:szCs w:val="24"/>
+          <w:lang w:val="es-MX"/>
+        </w:rPr>
+      </w:pPr>
+      <w:r>
+        <w:rPr>
+          <w:rFonts w:ascii="Arial" w:hAnsi="Arial" w:cs="Arial"/>
+          <w:sz w:val="24"/>
+          <w:szCs w:val="24"/>
+          <w:lang w:val="es-MX"/>
+        </w:rPr>
+        <w:t>Turno: Matutino</w:t>
+      </w:r>
+    </w:p>
+    <w:p>
+      <w:pPr>
+        <w:spacing w:line="360" w:lineRule="auto"/>
+        <w:jc w:val="both"/>
+        <w:rPr>
+          <w:rFonts w:ascii="Arial" w:hAnsi="Arial" w:cs="Arial"/>
+          <w:sz w:val="24"/>
+          <w:szCs w:val="24"/>
+          <w:lang w:val="es-MX"/>
+        </w:rPr>
+      </w:pPr>
     </w:p>
     <w:p>
       <w:pPr>
@@ -2248,7 +3051,7 @@
           <w:szCs w:val="24"/>
           <w:lang w:val="es-MX"/>
         </w:rPr>
-        <w:t xml:space="preserve">Visión </w:t>
+        <w:t xml:space="preserve"> Misión</w:t>
       </w:r>
     </w:p>
     <w:p>
@@ -2269,7 +3072,16 @@
           <w:szCs w:val="24"/>
           <w:lang w:val="es-MX"/>
         </w:rPr>
-        <w:t>ofrecer una formación integral y de alta calidad, desarrollando en los estudiantes conocimientos, habilidades y valores para la vida.</w:t>
+        <w:t>O</w:t>
+      </w:r>
+      <w:r>
+        <w:rPr>
+          <w:rFonts w:ascii="Arial" w:hAnsi="Arial" w:cs="Arial"/>
+          <w:sz w:val="24"/>
+          <w:szCs w:val="24"/>
+          <w:lang w:val="es-MX"/>
+        </w:rPr>
+        <w:t>frecer una educación de calidad, inclusiva y que fomente el desarrollo de ciudadanos responsables, participativos y una formación integral en los niños desarrollando sus habilidades cognitivas, psicomotoras, sociales y emocionales, así como valores como la solidaridad y el respeto.</w:t>
       </w:r>
     </w:p>
     <w:p>
@@ -2295,6 +3107,62 @@
           <w:szCs w:val="24"/>
           <w:lang w:val="es-MX"/>
         </w:rPr>
+        <w:t xml:space="preserve">Visión </w:t>
+      </w:r>
+    </w:p>
+    <w:p>
+      <w:pPr>
+        <w:spacing w:line="360" w:lineRule="auto"/>
+        <w:jc w:val="both"/>
+        <w:rPr>
+          <w:rFonts w:ascii="Arial" w:hAnsi="Arial" w:cs="Arial"/>
+          <w:sz w:val="24"/>
+          <w:szCs w:val="24"/>
+          <w:lang w:val="es-MX"/>
+        </w:rPr>
+      </w:pPr>
+      <w:r>
+        <w:rPr>
+          <w:rFonts w:ascii="Arial" w:hAnsi="Arial" w:cs="Arial"/>
+          <w:sz w:val="24"/>
+          <w:szCs w:val="24"/>
+          <w:lang w:val="es-MX"/>
+        </w:rPr>
+        <w:t>O</w:t>
+      </w:r>
+      <w:r>
+        <w:rPr>
+          <w:rFonts w:ascii="Arial" w:hAnsi="Arial" w:cs="Arial"/>
+          <w:sz w:val="24"/>
+          <w:szCs w:val="24"/>
+          <w:lang w:val="es-MX"/>
+        </w:rPr>
+        <w:t>frecer una formación integral y de alta calidad, desarrollando en los estudiantes conocimientos, habilidades y valores para la vida.</w:t>
+      </w:r>
+    </w:p>
+    <w:p>
+      <w:pPr>
+        <w:pStyle w:val="Prrafodelista"/>
+        <w:numPr>
+          <w:ilvl w:val="1"/>
+          <w:numId w:val="4"/>
+        </w:numPr>
+        <w:spacing w:line="360" w:lineRule="auto"/>
+        <w:jc w:val="both"/>
+        <w:rPr>
+          <w:rFonts w:ascii="Arial" w:hAnsi="Arial" w:cs="Arial"/>
+          <w:sz w:val="24"/>
+          <w:szCs w:val="24"/>
+          <w:lang w:val="es-MX"/>
+        </w:rPr>
+      </w:pPr>
+      <w:r>
+        <w:rPr>
+          <w:rFonts w:ascii="Arial" w:hAnsi="Arial" w:cs="Arial"/>
+          <w:sz w:val="24"/>
+          <w:szCs w:val="24"/>
+          <w:lang w:val="es-MX"/>
+        </w:rPr>
         <w:t>Objetivo General</w:t>
       </w:r>
     </w:p>
@@ -2316,7 +3184,16 @@
           <w:szCs w:val="24"/>
           <w:lang w:val="es-MX"/>
         </w:rPr>
-        <w:t>promover la formación integral (intelectual, social, emocional y física) de los estudiantes; fomentar el pensamiento crítico, la creatividad y la resolución pacífica de conflictos; asegurar el desarrollo moral, la autonomía y la responsabilidad; inculcar valores de convivencia, respeto a la diversidad y los derechos humanos; y preparar a los alumnos para la educación secundaria y la vida en comunidad.</w:t>
+        <w:t>P</w:t>
+      </w:r>
+      <w:r>
+        <w:rPr>
+          <w:rFonts w:ascii="Arial" w:hAnsi="Arial" w:cs="Arial"/>
+          <w:sz w:val="24"/>
+          <w:szCs w:val="24"/>
+          <w:lang w:val="es-MX"/>
+        </w:rPr>
+        <w:t>romover la formación integral (intelectual, social, emocional y física) de los estudiantes; fomentar el pensamiento crítico, la creatividad y la resolución pacífica de conflictos; asegurar el desarrollo moral, la autonomía y la responsabilidad; inculcar valores de convivencia, respeto a la diversidad y los derechos humanos; y preparar a los alumnos para la educación secundaria y la vida en comunidad.</w:t>
       </w:r>
     </w:p>
     <w:p>
@@ -2765,7 +3642,7 @@
   <w:abstractNum w:abstractNumId="0" w15:restartNumberingAfterBreak="0">
     <w:nsid w:val="01EF57EA"/>
     <w:multiLevelType w:val="multilevel"/>
-    <w:tmpl w:val="D2D0F742"/>
+    <w:tmpl w:val="AEFA1768"/>
     <w:lvl w:ilvl="0">
       <w:start w:val="2"/>
       <w:numFmt w:val="decimal"/>
@@ -2779,7 +3656,7 @@
       </w:rPr>
     </w:lvl>
     <w:lvl w:ilvl="1">
-      <w:start w:val="2"/>
+      <w:start w:val="1"/>
       <w:numFmt w:val="decimal"/>
       <w:lvlText w:val="%1.%2"/>
       <w:lvlJc w:val="left"/>
@@ -3102,6 +3979,119 @@
     </w:lvl>
   </w:abstractNum>
   <w:abstractNum w:abstractNumId="3" w15:restartNumberingAfterBreak="0">
+    <w:nsid w:val="2C225642"/>
+    <w:multiLevelType w:val="hybridMultilevel"/>
+    <w:tmpl w:val="AE081688"/>
+    <w:lvl w:ilvl="0" w:tplc="080A0001">
+      <w:start w:val="1"/>
+      <w:numFmt w:val="bullet"/>
+      <w:lvlText w:val=""/>
+      <w:lvlJc w:val="left"/>
+      <w:pPr>
+        <w:ind w:left="720" w:hanging="360"/>
+      </w:pPr>
+      <w:rPr>
+        <w:rFonts w:ascii="Symbol" w:hAnsi="Symbol" w:hint="default"/>
+      </w:rPr>
+    </w:lvl>
+    <w:lvl w:ilvl="1" w:tplc="080A0003" w:tentative="1">
+      <w:start w:val="1"/>
+      <w:numFmt w:val="bullet"/>
+      <w:lvlText w:val="o"/>
+      <w:lvlJc w:val="left"/>
+      <w:pPr>
+        <w:ind w:left="1440" w:hanging="360"/>
+      </w:pPr>
+      <w:rPr>
+        <w:rFonts w:ascii="Courier New" w:hAnsi="Courier New" w:cs="Courier New" w:hint="default"/>
+      </w:rPr>
+    </w:lvl>
+    <w:lvl w:ilvl="2" w:tplc="080A0005" w:tentative="1">
+      <w:start w:val="1"/>
+      <w:numFmt w:val="bullet"/>
+      <w:lvlText w:val=""/>
+      <w:lvlJc w:val="left"/>
+      <w:pPr>
+        <w:ind w:left="2160" w:hanging="360"/>
+      </w:pPr>
+      <w:rPr>
+        <w:rFonts w:ascii="Wingdings" w:hAnsi="Wingdings" w:hint="default"/>
+      </w:rPr>
+    </w:lvl>
+    <w:lvl w:ilvl="3" w:tplc="080A0001" w:tentative="1">
+      <w:start w:val="1"/>
+      <w:numFmt w:val="bullet"/>
+      <w:lvlText w:val=""/>
+      <w:lvlJc w:val="left"/>
+      <w:pPr>
+        <w:ind w:left="2880" w:hanging="360"/>
+      </w:pPr>
+      <w:rPr>
+        <w:rFonts w:ascii="Symbol" w:hAnsi="Symbol" w:hint="default"/>
+      </w:rPr>
+    </w:lvl>
+    <w:lvl w:ilvl="4" w:tplc="080A0003" w:tentative="1">
+      <w:start w:val="1"/>
+      <w:numFmt w:val="bullet"/>
+      <w:lvlText w:val="o"/>
+      <w:lvlJc w:val="left"/>
+      <w:pPr>
+        <w:ind w:left="3600" w:hanging="360"/>
+      </w:pPr>
+      <w:rPr>
+        <w:rFonts w:ascii="Courier New" w:hAnsi="Courier New" w:cs="Courier New" w:hint="default"/>
+      </w:rPr>
+    </w:lvl>
+    <w:lvl w:ilvl="5" w:tplc="080A0005" w:tentative="1">
+      <w:start w:val="1"/>
+      <w:numFmt w:val="bullet"/>
+      <w:lvlText w:val=""/>
+      <w:lvlJc w:val="left"/>
+      <w:pPr>
+        <w:ind w:left="4320" w:hanging="360"/>
+      </w:pPr>
+      <w:rPr>
+        <w:rFonts w:ascii="Wingdings" w:hAnsi="Wingdings" w:hint="default"/>
+      </w:rPr>
+    </w:lvl>
+    <w:lvl w:ilvl="6" w:tplc="080A0001" w:tentative="1">
+      <w:start w:val="1"/>
+      <w:numFmt w:val="bullet"/>
+      <w:lvlText w:val=""/>
+      <w:lvlJc w:val="left"/>
+      <w:pPr>
+        <w:ind w:left="5040" w:hanging="360"/>
+      </w:pPr>
+      <w:rPr>
+        <w:rFonts w:ascii="Symbol" w:hAnsi="Symbol" w:hint="default"/>
+      </w:rPr>
+    </w:lvl>
+    <w:lvl w:ilvl="7" w:tplc="080A0003" w:tentative="1">
+      <w:start w:val="1"/>
+      <w:numFmt w:val="bullet"/>
+      <w:lvlText w:val="o"/>
+      <w:lvlJc w:val="left"/>
+      <w:pPr>
+        <w:ind w:left="5760" w:hanging="360"/>
+      </w:pPr>
+      <w:rPr>
+        <w:rFonts w:ascii="Courier New" w:hAnsi="Courier New" w:cs="Courier New" w:hint="default"/>
+      </w:rPr>
+    </w:lvl>
+    <w:lvl w:ilvl="8" w:tplc="080A0005" w:tentative="1">
+      <w:start w:val="1"/>
+      <w:numFmt w:val="bullet"/>
+      <w:lvlText w:val=""/>
+      <w:lvlJc w:val="left"/>
+      <w:pPr>
+        <w:ind w:left="6480" w:hanging="360"/>
+      </w:pPr>
+      <w:rPr>
+        <w:rFonts w:ascii="Wingdings" w:hAnsi="Wingdings" w:hint="default"/>
+      </w:rPr>
+    </w:lvl>
+  </w:abstractNum>
+  <w:abstractNum w:abstractNumId="4" w15:restartNumberingAfterBreak="0">
     <w:nsid w:val="4C285A40"/>
     <w:multiLevelType w:val="hybridMultilevel"/>
     <w:tmpl w:val="404C09D4"/>
@@ -3214,7 +4204,233 @@
       </w:rPr>
     </w:lvl>
   </w:abstractNum>
-  <w:abstractNum w:abstractNumId="4" w15:restartNumberingAfterBreak="0">
+  <w:abstractNum w:abstractNumId="5" w15:restartNumberingAfterBreak="0">
+    <w:nsid w:val="4DD76894"/>
+    <w:multiLevelType w:val="hybridMultilevel"/>
+    <w:tmpl w:val="AA22462C"/>
+    <w:lvl w:ilvl="0" w:tplc="26281BA2">
+      <w:start w:val="1"/>
+      <w:numFmt w:val="bullet"/>
+      <w:lvlText w:val="­"/>
+      <w:lvlJc w:val="left"/>
+      <w:pPr>
+        <w:ind w:left="501" w:hanging="360"/>
+      </w:pPr>
+      <w:rPr>
+        <w:rFonts w:ascii="Courier New" w:hAnsi="Courier New" w:hint="default"/>
+      </w:rPr>
+    </w:lvl>
+    <w:lvl w:ilvl="1" w:tplc="080A0003" w:tentative="1">
+      <w:start w:val="1"/>
+      <w:numFmt w:val="bullet"/>
+      <w:lvlText w:val="o"/>
+      <w:lvlJc w:val="left"/>
+      <w:pPr>
+        <w:ind w:left="1221" w:hanging="360"/>
+      </w:pPr>
+      <w:rPr>
+        <w:rFonts w:ascii="Courier New" w:hAnsi="Courier New" w:cs="Courier New" w:hint="default"/>
+      </w:rPr>
+    </w:lvl>
+    <w:lvl w:ilvl="2" w:tplc="080A0005" w:tentative="1">
+      <w:start w:val="1"/>
+      <w:numFmt w:val="bullet"/>
+      <w:lvlText w:val=""/>
+      <w:lvlJc w:val="left"/>
+      <w:pPr>
+        <w:ind w:left="1941" w:hanging="360"/>
+      </w:pPr>
+      <w:rPr>
+        <w:rFonts w:ascii="Wingdings" w:hAnsi="Wingdings" w:hint="default"/>
+      </w:rPr>
+    </w:lvl>
+    <w:lvl w:ilvl="3" w:tplc="080A0001" w:tentative="1">
+      <w:start w:val="1"/>
+      <w:numFmt w:val="bullet"/>
+      <w:lvlText w:val=""/>
+      <w:lvlJc w:val="left"/>
+      <w:pPr>
+        <w:ind w:left="2661" w:hanging="360"/>
+      </w:pPr>
+      <w:rPr>
+        <w:rFonts w:ascii="Symbol" w:hAnsi="Symbol" w:hint="default"/>
+      </w:rPr>
+    </w:lvl>
+    <w:lvl w:ilvl="4" w:tplc="080A0003" w:tentative="1">
+      <w:start w:val="1"/>
+      <w:numFmt w:val="bullet"/>
+      <w:lvlText w:val="o"/>
+      <w:lvlJc w:val="left"/>
+      <w:pPr>
+        <w:ind w:left="3381" w:hanging="360"/>
+      </w:pPr>
+      <w:rPr>
+        <w:rFonts w:ascii="Courier New" w:hAnsi="Courier New" w:cs="Courier New" w:hint="default"/>
+      </w:rPr>
+    </w:lvl>
+    <w:lvl w:ilvl="5" w:tplc="080A0005" w:tentative="1">
+      <w:start w:val="1"/>
+      <w:numFmt w:val="bullet"/>
+      <w:lvlText w:val=""/>
+      <w:lvlJc w:val="left"/>
+      <w:pPr>
+        <w:ind w:left="4101" w:hanging="360"/>
+      </w:pPr>
+      <w:rPr>
+        <w:rFonts w:ascii="Wingdings" w:hAnsi="Wingdings" w:hint="default"/>
+      </w:rPr>
+    </w:lvl>
+    <w:lvl w:ilvl="6" w:tplc="080A0001" w:tentative="1">
+      <w:start w:val="1"/>
+      <w:numFmt w:val="bullet"/>
+      <w:lvlText w:val=""/>
+      <w:lvlJc w:val="left"/>
+      <w:pPr>
+        <w:ind w:left="4821" w:hanging="360"/>
+      </w:pPr>
+      <w:rPr>
+        <w:rFonts w:ascii="Symbol" w:hAnsi="Symbol" w:hint="default"/>
+      </w:rPr>
+    </w:lvl>
+    <w:lvl w:ilvl="7" w:tplc="080A0003" w:tentative="1">
+      <w:start w:val="1"/>
+      <w:numFmt w:val="bullet"/>
+      <w:lvlText w:val="o"/>
+      <w:lvlJc w:val="left"/>
+      <w:pPr>
+        <w:ind w:left="5541" w:hanging="360"/>
+      </w:pPr>
+      <w:rPr>
+        <w:rFonts w:ascii="Courier New" w:hAnsi="Courier New" w:cs="Courier New" w:hint="default"/>
+      </w:rPr>
+    </w:lvl>
+    <w:lvl w:ilvl="8" w:tplc="080A0005" w:tentative="1">
+      <w:start w:val="1"/>
+      <w:numFmt w:val="bullet"/>
+      <w:lvlText w:val=""/>
+      <w:lvlJc w:val="left"/>
+      <w:pPr>
+        <w:ind w:left="6261" w:hanging="360"/>
+      </w:pPr>
+      <w:rPr>
+        <w:rFonts w:ascii="Wingdings" w:hAnsi="Wingdings" w:hint="default"/>
+      </w:rPr>
+    </w:lvl>
+  </w:abstractNum>
+  <w:abstractNum w:abstractNumId="6" w15:restartNumberingAfterBreak="0">
+    <w:nsid w:val="60AD0F9A"/>
+    <w:multiLevelType w:val="hybridMultilevel"/>
+    <w:tmpl w:val="7B5E5480"/>
+    <w:lvl w:ilvl="0" w:tplc="080A0001">
+      <w:start w:val="1"/>
+      <w:numFmt w:val="bullet"/>
+      <w:lvlText w:val=""/>
+      <w:lvlJc w:val="left"/>
+      <w:pPr>
+        <w:ind w:left="720" w:hanging="360"/>
+      </w:pPr>
+      <w:rPr>
+        <w:rFonts w:ascii="Symbol" w:hAnsi="Symbol" w:hint="default"/>
+      </w:rPr>
+    </w:lvl>
+    <w:lvl w:ilvl="1" w:tplc="080A0003" w:tentative="1">
+      <w:start w:val="1"/>
+      <w:numFmt w:val="bullet"/>
+      <w:lvlText w:val="o"/>
+      <w:lvlJc w:val="left"/>
+      <w:pPr>
+        <w:ind w:left="1440" w:hanging="360"/>
+      </w:pPr>
+      <w:rPr>
+        <w:rFonts w:ascii="Courier New" w:hAnsi="Courier New" w:cs="Courier New" w:hint="default"/>
+      </w:rPr>
+    </w:lvl>
+    <w:lvl w:ilvl="2" w:tplc="080A0005" w:tentative="1">
+      <w:start w:val="1"/>
+      <w:numFmt w:val="bullet"/>
+      <w:lvlText w:val=""/>
+      <w:lvlJc w:val="left"/>
+      <w:pPr>
+        <w:ind w:left="2160" w:hanging="360"/>
+      </w:pPr>
+      <w:rPr>
+        <w:rFonts w:ascii="Wingdings" w:hAnsi="Wingdings" w:hint="default"/>
+      </w:rPr>
+    </w:lvl>
+    <w:lvl w:ilvl="3" w:tplc="080A0001" w:tentative="1">
+      <w:start w:val="1"/>
+      <w:numFmt w:val="bullet"/>
+      <w:lvlText w:val=""/>
+      <w:lvlJc w:val="left"/>
+      <w:pPr>
+        <w:ind w:left="2880" w:hanging="360"/>
+      </w:pPr>
+      <w:rPr>
+        <w:rFonts w:ascii="Symbol" w:hAnsi="Symbol" w:hint="default"/>
+      </w:rPr>
+    </w:lvl>
+    <w:lvl w:ilvl="4" w:tplc="080A0003" w:tentative="1">
+      <w:start w:val="1"/>
+      <w:numFmt w:val="bullet"/>
+      <w:lvlText w:val="o"/>
+      <w:lvlJc w:val="left"/>
+      <w:pPr>
+        <w:ind w:left="3600" w:hanging="360"/>
+      </w:pPr>
+      <w:rPr>
+        <w:rFonts w:ascii="Courier New" w:hAnsi="Courier New" w:cs="Courier New" w:hint="default"/>
+      </w:rPr>
+    </w:lvl>
+    <w:lvl w:ilvl="5" w:tplc="080A0005" w:tentative="1">
+      <w:start w:val="1"/>
+      <w:numFmt w:val="bullet"/>
+      <w:lvlText w:val=""/>
+      <w:lvlJc w:val="left"/>
+      <w:pPr>
+        <w:ind w:left="4320" w:hanging="360"/>
+      </w:pPr>
+      <w:rPr>
+        <w:rFonts w:ascii="Wingdings" w:hAnsi="Wingdings" w:hint="default"/>
+      </w:rPr>
+    </w:lvl>
+    <w:lvl w:ilvl="6" w:tplc="080A0001" w:tentative="1">
+      <w:start w:val="1"/>
+      <w:numFmt w:val="bullet"/>
+      <w:lvlText w:val=""/>
+      <w:lvlJc w:val="left"/>
+      <w:pPr>
+        <w:ind w:left="5040" w:hanging="360"/>
+      </w:pPr>
+      <w:rPr>
+        <w:rFonts w:ascii="Symbol" w:hAnsi="Symbol" w:hint="default"/>
+      </w:rPr>
+    </w:lvl>
+    <w:lvl w:ilvl="7" w:tplc="080A0003" w:tentative="1">
+      <w:start w:val="1"/>
+      <w:numFmt w:val="bullet"/>
+      <w:lvlText w:val="o"/>
+      <w:lvlJc w:val="left"/>
+      <w:pPr>
+        <w:ind w:left="5760" w:hanging="360"/>
+      </w:pPr>
+      <w:rPr>
+        <w:rFonts w:ascii="Courier New" w:hAnsi="Courier New" w:cs="Courier New" w:hint="default"/>
+      </w:rPr>
+    </w:lvl>
+    <w:lvl w:ilvl="8" w:tplc="080A0005" w:tentative="1">
+      <w:start w:val="1"/>
+      <w:numFmt w:val="bullet"/>
+      <w:lvlText w:val=""/>
+      <w:lvlJc w:val="left"/>
+      <w:pPr>
+        <w:ind w:left="6480" w:hanging="360"/>
+      </w:pPr>
+      <w:rPr>
+        <w:rFonts w:ascii="Wingdings" w:hAnsi="Wingdings" w:hint="default"/>
+      </w:rPr>
+    </w:lvl>
+  </w:abstractNum>
+  <w:abstractNum w:abstractNumId="7" w15:restartNumberingAfterBreak="0">
     <w:nsid w:val="6CFF3614"/>
     <w:multiLevelType w:val="hybridMultilevel"/>
     <w:tmpl w:val="D168043A"/>
@@ -3331,7 +4547,7 @@
     <w:abstractNumId w:val="2"/>
   </w:num>
   <w:num w:numId="2">
-    <w:abstractNumId w:val="4"/>
+    <w:abstractNumId w:val="7"/>
   </w:num>
   <w:num w:numId="3">
     <w:abstractNumId w:val="1"/>
@@ -3340,7 +4556,16 @@
     <w:abstractNumId w:val="0"/>
   </w:num>
   <w:num w:numId="5">
+    <w:abstractNumId w:val="4"/>
+  </w:num>
+  <w:num w:numId="6">
+    <w:abstractNumId w:val="5"/>
+  </w:num>
+  <w:num w:numId="7">
     <w:abstractNumId w:val="3"/>
+  </w:num>
+  <w:num w:numId="8">
+    <w:abstractNumId w:val="6"/>
   </w:num>
 </w:numbering>
 </file>

</xml_diff>